<commit_message>
Login: se cambia el login para que funcione con el correo electrónico.
</commit_message>
<xml_diff>
--- a/docs/Especificación de tecnologías.docx
+++ b/docs/Especificación de tecnologías.docx
@@ -1,6 +1,6 @@
 
 <file path=word/document.xml><?xml version="1.0" encoding="utf-8"?>
-<w:document xmlns:wpc="http://schemas.microsoft.com/office/word/2010/wordprocessingCanvas" xmlns:cx="http://schemas.microsoft.com/office/drawing/2014/chartex" xmlns:cx1="http://schemas.microsoft.com/office/drawing/2015/9/8/chartex" xmlns:cx2="http://schemas.microsoft.com/office/drawing/2015/10/21/chartex" xmlns:cx3="http://schemas.microsoft.com/office/drawing/2016/5/9/chartex" xmlns:cx4="http://schemas.microsoft.com/office/drawing/2016/5/10/chartex" xmlns:cx5="http://schemas.microsoft.com/office/drawing/2016/5/11/chartex" xmlns:cx6="http://schemas.microsoft.com/office/drawing/2016/5/12/chartex" xmlns:cx7="http://schemas.microsoft.com/office/drawing/2016/5/13/chartex" xmlns:cx8="http://schemas.microsoft.com/office/drawing/2016/5/14/chartex" xmlns:mc="http://schemas.openxmlformats.org/markup-compatibility/2006" xmlns:aink="http://schemas.microsoft.com/office/drawing/2016/ink" xmlns:am3d="http://schemas.microsoft.com/office/drawing/2017/model3d" xmlns:o="urn:schemas-microsoft-com:office:office" xmlns:oel="http://schemas.microsoft.com/office/2019/extlst" xmlns:r="http://schemas.openxmlformats.org/officeDocument/2006/relationships" xmlns:m="http://schemas.openxmlformats.org/officeDocument/2006/math" xmlns:v="urn:schemas-microsoft-com:vml" xmlns:wp14="http://schemas.microsoft.com/office/word/2010/wordprocessingDrawing" xmlns:wp="http://schemas.openxmlformats.org/drawingml/2006/wordprocessingDrawing" xmlns:w10="urn:schemas-microsoft-com:office:word" xmlns:w="http://schemas.openxmlformats.org/wordprocessingml/2006/main" xmlns:w14="http://schemas.microsoft.com/office/word/2010/wordml" xmlns:w15="http://schemas.microsoft.com/office/word/2012/wordml" xmlns:w16cex="http://schemas.microsoft.com/office/word/2018/wordml/cex" xmlns:w16cid="http://schemas.microsoft.com/office/word/2016/wordml/cid" xmlns:w16="http://schemas.microsoft.com/office/word/2018/wordml" xmlns:w16du="http://schemas.microsoft.com/office/word/2023/wordml/word16du" xmlns:w16sdtdh="http://schemas.microsoft.com/office/word/2020/wordml/sdtdatahash" xmlns:w16se="http://schemas.microsoft.com/office/word/2015/wordml/symex" xmlns:wpg="http://schemas.microsoft.com/office/word/2010/wordprocessingGroup" xmlns:wpi="http://schemas.microsoft.com/office/word/2010/wordprocessingInk" xmlns:wne="http://schemas.microsoft.com/office/word/2006/wordml" xmlns:wps="http://schemas.microsoft.com/office/word/2010/wordprocessingShape" mc:Ignorable="w14 w15 w16se w16cid w16 w16cex w16sdtdh w16du wp14">
+<w:document xmlns:wpc="http://schemas.microsoft.com/office/word/2010/wordprocessingCanvas" xmlns:cx="http://schemas.microsoft.com/office/drawing/2014/chartex" xmlns:cx1="http://schemas.microsoft.com/office/drawing/2015/9/8/chartex" xmlns:cx2="http://schemas.microsoft.com/office/drawing/2015/10/21/chartex" xmlns:cx3="http://schemas.microsoft.com/office/drawing/2016/5/9/chartex" xmlns:cx4="http://schemas.microsoft.com/office/drawing/2016/5/10/chartex" xmlns:cx5="http://schemas.microsoft.com/office/drawing/2016/5/11/chartex" xmlns:cx6="http://schemas.microsoft.com/office/drawing/2016/5/12/chartex" xmlns:cx7="http://schemas.microsoft.com/office/drawing/2016/5/13/chartex" xmlns:cx8="http://schemas.microsoft.com/office/drawing/2016/5/14/chartex" xmlns:mc="http://schemas.openxmlformats.org/markup-compatibility/2006" xmlns:aink="http://schemas.microsoft.com/office/drawing/2016/ink" xmlns:am3d="http://schemas.microsoft.com/office/drawing/2017/model3d" xmlns:o="urn:schemas-microsoft-com:office:office" xmlns:oel="http://schemas.microsoft.com/office/2019/extlst" xmlns:r="http://schemas.openxmlformats.org/officeDocument/2006/relationships" xmlns:m="http://schemas.openxmlformats.org/officeDocument/2006/math" xmlns:v="urn:schemas-microsoft-com:vml" xmlns:wp14="http://schemas.microsoft.com/office/word/2010/wordprocessingDrawing" xmlns:wp="http://schemas.openxmlformats.org/drawingml/2006/wordprocessingDrawing" xmlns:w10="urn:schemas-microsoft-com:office:word" xmlns:w="http://schemas.openxmlformats.org/wordprocessingml/2006/main" xmlns:w14="http://schemas.microsoft.com/office/word/2010/wordml" xmlns:w15="http://schemas.microsoft.com/office/word/2012/wordml" xmlns:w16cex="http://schemas.microsoft.com/office/word/2018/wordml/cex" xmlns:w16cid="http://schemas.microsoft.com/office/word/2016/wordml/cid" xmlns:w16="http://schemas.microsoft.com/office/word/2018/wordml" xmlns:w16du="http://schemas.microsoft.com/office/word/2023/wordml/word16du" xmlns:w16sdtdh="http://schemas.microsoft.com/office/word/2020/wordml/sdtdatahash" xmlns:w16sdtfl="http://schemas.microsoft.com/office/word/2024/wordml/sdtformatlock" xmlns:w16se="http://schemas.microsoft.com/office/word/2015/wordml/symex" xmlns:wpg="http://schemas.microsoft.com/office/word/2010/wordprocessingGroup" xmlns:wpi="http://schemas.microsoft.com/office/word/2010/wordprocessingInk" xmlns:wne="http://schemas.microsoft.com/office/word/2006/wordml" xmlns:wps="http://schemas.microsoft.com/office/word/2010/wordprocessingShape" mc:Ignorable="w14 w15 w16se w16cid w16 w16cex w16sdtdh w16sdtfl w16du wp14">
   <w:body>
     <w:p>
       <w:pPr>
@@ -53,13 +53,8 @@
       <w:r>
         <w:t xml:space="preserve">Proyecto </w:t>
       </w:r>
-      <w:proofErr w:type="spellStart"/>
-      <w:r>
-        <w:t>Vet</w:t>
-      </w:r>
-      <w:proofErr w:type="spellEnd"/>
-      <w:r>
-        <w:t xml:space="preserve"> site</w:t>
+      <w:r>
+        <w:t>Vet site</w:t>
       </w:r>
     </w:p>
     <w:p>
@@ -100,139 +95,128 @@
         <w:jc w:val="center"/>
       </w:pPr>
       <w:r>
-        <w:t xml:space="preserve">Evelyn Manuela Mosquera </w:t>
-      </w:r>
-      <w:r>
-        <w:t>Ramírez</w:t>
-      </w:r>
-    </w:p>
-    <w:p>
-      <w:pPr>
-        <w:jc w:val="center"/>
-      </w:pPr>
-      <w:r>
-        <w:t xml:space="preserve">Luna </w:t>
-      </w:r>
-      <w:proofErr w:type="spellStart"/>
-      <w:r>
-        <w:t>Luzero</w:t>
-      </w:r>
-      <w:proofErr w:type="spellEnd"/>
-      <w:r>
-        <w:t xml:space="preserve"> Osorio Marín</w:t>
-      </w:r>
-    </w:p>
-    <w:p>
-      <w:pPr>
-        <w:jc w:val="center"/>
-      </w:pPr>
-    </w:p>
-    <w:p>
-      <w:pPr>
-        <w:jc w:val="center"/>
-      </w:pPr>
-    </w:p>
-    <w:p>
-      <w:pPr>
-        <w:jc w:val="center"/>
-      </w:pPr>
-    </w:p>
-    <w:p>
-      <w:pPr>
-        <w:jc w:val="center"/>
-      </w:pPr>
-    </w:p>
-    <w:p>
-      <w:pPr>
-        <w:jc w:val="center"/>
-      </w:pPr>
-    </w:p>
-    <w:p>
-      <w:pPr>
-        <w:jc w:val="center"/>
-      </w:pPr>
-    </w:p>
-    <w:p>
-      <w:pPr>
-        <w:jc w:val="center"/>
-      </w:pPr>
-    </w:p>
-    <w:p>
-      <w:pPr>
-        <w:jc w:val="center"/>
-      </w:pPr>
-    </w:p>
-    <w:p>
-      <w:pPr>
-        <w:jc w:val="center"/>
-      </w:pPr>
-    </w:p>
-    <w:p>
-      <w:pPr>
-        <w:jc w:val="center"/>
-      </w:pPr>
-    </w:p>
-    <w:p>
-      <w:pPr>
-        <w:jc w:val="center"/>
-      </w:pPr>
-    </w:p>
-    <w:p>
-      <w:pPr>
-        <w:jc w:val="center"/>
-      </w:pPr>
-    </w:p>
-    <w:p>
-      <w:pPr>
-        <w:jc w:val="center"/>
-      </w:pPr>
-    </w:p>
-    <w:p>
-      <w:pPr>
-        <w:jc w:val="center"/>
-      </w:pPr>
-    </w:p>
-    <w:p>
-      <w:pPr>
-        <w:jc w:val="center"/>
-      </w:pPr>
-    </w:p>
-    <w:p>
-      <w:pPr>
-        <w:jc w:val="center"/>
-      </w:pPr>
-    </w:p>
-    <w:p>
-      <w:pPr>
-        <w:jc w:val="center"/>
-      </w:pPr>
-    </w:p>
-    <w:p>
-      <w:pPr>
-        <w:jc w:val="center"/>
-      </w:pPr>
-    </w:p>
-    <w:p>
-      <w:pPr>
-        <w:jc w:val="center"/>
-      </w:pPr>
-    </w:p>
-    <w:p>
-      <w:pPr>
-        <w:jc w:val="center"/>
-      </w:pPr>
-    </w:p>
-    <w:p>
-      <w:pPr>
-        <w:jc w:val="center"/>
-      </w:pPr>
-    </w:p>
-    <w:p>
-      <w:pPr>
-        <w:jc w:val="center"/>
-      </w:pPr>
-      <w:r>
-        <w:t>Instructora:</w:t>
+        <w:t>Evelyn Manuela Mosquera Ramírez</w:t>
+      </w:r>
+    </w:p>
+    <w:p>
+      <w:pPr>
+        <w:jc w:val="center"/>
+      </w:pPr>
+      <w:r>
+        <w:t>Luna Luzero Osorio Marín</w:t>
+      </w:r>
+    </w:p>
+    <w:p>
+      <w:pPr>
+        <w:jc w:val="center"/>
+      </w:pPr>
+    </w:p>
+    <w:p>
+      <w:pPr>
+        <w:jc w:val="center"/>
+      </w:pPr>
+    </w:p>
+    <w:p>
+      <w:pPr>
+        <w:jc w:val="center"/>
+      </w:pPr>
+    </w:p>
+    <w:p>
+      <w:pPr>
+        <w:jc w:val="center"/>
+      </w:pPr>
+    </w:p>
+    <w:p>
+      <w:pPr>
+        <w:jc w:val="center"/>
+      </w:pPr>
+    </w:p>
+    <w:p>
+      <w:pPr>
+        <w:jc w:val="center"/>
+      </w:pPr>
+    </w:p>
+    <w:p>
+      <w:pPr>
+        <w:jc w:val="center"/>
+      </w:pPr>
+    </w:p>
+    <w:p>
+      <w:pPr>
+        <w:jc w:val="center"/>
+      </w:pPr>
+    </w:p>
+    <w:p>
+      <w:pPr>
+        <w:jc w:val="center"/>
+      </w:pPr>
+    </w:p>
+    <w:p>
+      <w:pPr>
+        <w:jc w:val="center"/>
+      </w:pPr>
+    </w:p>
+    <w:p>
+      <w:pPr>
+        <w:jc w:val="center"/>
+      </w:pPr>
+    </w:p>
+    <w:p>
+      <w:pPr>
+        <w:jc w:val="center"/>
+      </w:pPr>
+    </w:p>
+    <w:p>
+      <w:pPr>
+        <w:jc w:val="center"/>
+      </w:pPr>
+    </w:p>
+    <w:p>
+      <w:pPr>
+        <w:jc w:val="center"/>
+      </w:pPr>
+    </w:p>
+    <w:p>
+      <w:pPr>
+        <w:jc w:val="center"/>
+      </w:pPr>
+    </w:p>
+    <w:p>
+      <w:pPr>
+        <w:jc w:val="center"/>
+      </w:pPr>
+    </w:p>
+    <w:p>
+      <w:pPr>
+        <w:jc w:val="center"/>
+      </w:pPr>
+    </w:p>
+    <w:p>
+      <w:pPr>
+        <w:jc w:val="center"/>
+      </w:pPr>
+    </w:p>
+    <w:p>
+      <w:pPr>
+        <w:jc w:val="center"/>
+      </w:pPr>
+    </w:p>
+    <w:p>
+      <w:pPr>
+        <w:jc w:val="center"/>
+      </w:pPr>
+    </w:p>
+    <w:p>
+      <w:pPr>
+        <w:jc w:val="center"/>
+      </w:pPr>
+    </w:p>
+    <w:p>
+      <w:pPr>
+        <w:jc w:val="center"/>
+      </w:pPr>
+      <w:r>
+        <w:t>Instructor:</w:t>
       </w:r>
     </w:p>
     <w:p>
@@ -300,15 +284,7 @@
         <w:t xml:space="preserve">se desplegará </w:t>
       </w:r>
       <w:r>
-        <w:t xml:space="preserve">en la nube a través de Azure App </w:t>
-      </w:r>
-      <w:proofErr w:type="spellStart"/>
-      <w:r>
-        <w:t>Service</w:t>
-      </w:r>
-      <w:proofErr w:type="spellEnd"/>
-      <w:r>
-        <w:t xml:space="preserve"> y la implementación de bases de datos en Azure SQL. La solución combina diferentes tecnologías como Bootstrap para proporcionar una interfaz moderna y fácil de usar y GitHub para administrar el código fuente. El proyecto no sólo se centra en proporcionar buena información a los usuarios finales, sino también en garantizar la integridad y seguridad de los datos almacenados mediante una alta autenticación y control de acceso.</w:t>
+        <w:t>en la nube a través de Azure App Service y la implementación de bases de datos en Azure SQL. La solución combina diferentes tecnologías como Bootstrap para proporcionar una interfaz moderna y fácil de usar y GitHub para administrar el código fuente. El proyecto no sólo se centra en proporcionar buena información a los usuarios finales, sino también en garantizar la integridad y seguridad de los datos almacenados mediante una alta autenticación y control de acceso.</w:t>
       </w:r>
       <w:r>
         <w:br/>
@@ -761,23 +737,7 @@
         <w:t>Framework</w:t>
       </w:r>
       <w:r>
-        <w:t>: .NET 8 será utilizado para el desarrollo de la aplicación web en MVC (</w:t>
-      </w:r>
-      <w:proofErr w:type="spellStart"/>
-      <w:r>
-        <w:t>Model</w:t>
-      </w:r>
-      <w:proofErr w:type="spellEnd"/>
-      <w:r>
-        <w:t>-View-</w:t>
-      </w:r>
-      <w:proofErr w:type="spellStart"/>
-      <w:r>
-        <w:t>Controller</w:t>
-      </w:r>
-      <w:proofErr w:type="spellEnd"/>
-      <w:r>
-        <w:t>).</w:t>
+        <w:t>: .NET 8 será utilizado para el desarrollo de la aplicación web en MVC (Model-View-Controller).</w:t>
       </w:r>
     </w:p>
     <w:p>
@@ -787,56 +747,15 @@
           <w:numId w:val="6"/>
         </w:numPr>
       </w:pPr>
-      <w:proofErr w:type="spellStart"/>
-      <w:r>
-        <w:rPr>
-          <w:b/>
-          <w:bCs/>
-        </w:rPr>
-        <w:t>Frontend</w:t>
-      </w:r>
-      <w:proofErr w:type="spellEnd"/>
-      <w:r>
-        <w:rPr>
-          <w:b/>
-          <w:bCs/>
-        </w:rPr>
-        <w:t xml:space="preserve"> y </w:t>
-      </w:r>
-      <w:proofErr w:type="spellStart"/>
-      <w:r>
-        <w:rPr>
-          <w:b/>
-          <w:bCs/>
-        </w:rPr>
-        <w:t>Backend</w:t>
-      </w:r>
-      <w:proofErr w:type="spellEnd"/>
-      <w:r>
-        <w:rPr>
-          <w:b/>
-          <w:bCs/>
-        </w:rPr>
-        <w:t xml:space="preserve"> en Proyectos Separados</w:t>
-      </w:r>
-      <w:r>
-        <w:t xml:space="preserve">: Se organizarán dos proyectos separados para gestionar el </w:t>
-      </w:r>
-      <w:proofErr w:type="spellStart"/>
-      <w:r>
-        <w:t>frontend</w:t>
-      </w:r>
-      <w:proofErr w:type="spellEnd"/>
-      <w:r>
-        <w:t xml:space="preserve"> y el </w:t>
-      </w:r>
-      <w:proofErr w:type="spellStart"/>
-      <w:r>
-        <w:t>backend</w:t>
-      </w:r>
-      <w:proofErr w:type="spellEnd"/>
-      <w:r>
-        <w:t>.</w:t>
+      <w:r>
+        <w:rPr>
+          <w:b/>
+          <w:bCs/>
+        </w:rPr>
+        <w:t>Frontend y Backend en Proyectos Separados</w:t>
+      </w:r>
+      <w:r>
+        <w:t>: Se organizarán dos proyectos separados para gestionar el frontend y el backend.</w:t>
       </w:r>
     </w:p>
     <w:p>
@@ -854,23 +773,7 @@
         <w:t>Lenguajes</w:t>
       </w:r>
       <w:r>
-        <w:t xml:space="preserve">: Se utilizará C# para el </w:t>
-      </w:r>
-      <w:proofErr w:type="spellStart"/>
-      <w:r>
-        <w:t>backend</w:t>
-      </w:r>
-      <w:proofErr w:type="spellEnd"/>
-      <w:r>
-        <w:t xml:space="preserve"> y Bootstrap para el diseño del </w:t>
-      </w:r>
-      <w:proofErr w:type="spellStart"/>
-      <w:r>
-        <w:t>frontend</w:t>
-      </w:r>
-      <w:proofErr w:type="spellEnd"/>
-      <w:r>
-        <w:t>.</w:t>
+        <w:t>: Se utilizará C# para el backend y Bootstrap para el diseño del frontend.</w:t>
       </w:r>
     </w:p>
     <w:p>
@@ -895,17 +798,8 @@
           <w:b/>
           <w:bCs/>
         </w:rPr>
-        <w:t xml:space="preserve">Azure App </w:t>
-      </w:r>
-      <w:proofErr w:type="spellStart"/>
-      <w:r>
-        <w:rPr>
-          <w:b/>
-          <w:bCs/>
-        </w:rPr>
-        <w:t>Service</w:t>
-      </w:r>
-      <w:proofErr w:type="spellEnd"/>
+        <w:t>Azure App Service</w:t>
+      </w:r>
       <w:r>
         <w:t xml:space="preserve">, mientras que la base de datos estará alojada en </w:t>
       </w:r>
@@ -914,17 +808,8 @@
           <w:b/>
           <w:bCs/>
         </w:rPr>
-        <w:t xml:space="preserve">Azure SQL </w:t>
-      </w:r>
-      <w:proofErr w:type="spellStart"/>
-      <w:r>
-        <w:rPr>
-          <w:b/>
-          <w:bCs/>
-        </w:rPr>
-        <w:t>Database</w:t>
-      </w:r>
-      <w:proofErr w:type="spellEnd"/>
+        <w:t>Azure SQL Database</w:t>
+      </w:r>
       <w:r>
         <w:t>.</w:t>
       </w:r>
@@ -1055,23 +940,7 @@
         </w:numPr>
       </w:pPr>
       <w:r>
-        <w:t xml:space="preserve">El desarrollo de un sistema modular utilizando .NET 8 y la arquitectura MVC permitió la separación clara de las responsabilidades entre el </w:t>
-      </w:r>
-      <w:proofErr w:type="spellStart"/>
-      <w:r>
-        <w:t>frontend</w:t>
-      </w:r>
-      <w:proofErr w:type="spellEnd"/>
-      <w:r>
-        <w:t xml:space="preserve"> y el </w:t>
-      </w:r>
-      <w:proofErr w:type="spellStart"/>
-      <w:r>
-        <w:t>backend</w:t>
-      </w:r>
-      <w:proofErr w:type="spellEnd"/>
-      <w:r>
-        <w:t>, lo que facilita la escalabilidad y el mantenimiento del software a largo plazo.</w:t>
+        <w:t>El desarrollo de un sistema modular utilizando .NET 8 y la arquitectura MVC permitió la separación clara de las responsabilidades entre el frontend y el backend, lo que facilita la escalabilidad y el mantenimiento del software a largo plazo.</w:t>
       </w:r>
     </w:p>
     <w:p>
@@ -1082,23 +951,7 @@
         </w:numPr>
       </w:pPr>
       <w:r>
-        <w:t xml:space="preserve">El uso de tecnologías en la nube como Azure App </w:t>
-      </w:r>
-      <w:proofErr w:type="spellStart"/>
-      <w:r>
-        <w:t>Service</w:t>
-      </w:r>
-      <w:proofErr w:type="spellEnd"/>
-      <w:r>
-        <w:t xml:space="preserve"> y Azure SQL </w:t>
-      </w:r>
-      <w:proofErr w:type="spellStart"/>
-      <w:r>
-        <w:t>Database</w:t>
-      </w:r>
-      <w:proofErr w:type="spellEnd"/>
-      <w:r>
-        <w:t xml:space="preserve"> garantiza una alta disponibilidad y seguridad para la información sensible almacenada en el sistema, cumpliendo con los requerimientos operativos de la aplicación.</w:t>
+        <w:t>El uso de tecnologías en la nube como Azure App Service y Azure SQL Database garantiza una alta disponibilidad y seguridad para la información sensible almacenada en el sistema, cumpliendo con los requerimientos operativos de la aplicación.</w:t>
       </w:r>
     </w:p>
     <w:p>
@@ -1134,7 +987,7 @@
 </file>
 
 <file path=word/endnotes.xml><?xml version="1.0" encoding="utf-8"?>
-<w:endnotes xmlns:wpc="http://schemas.microsoft.com/office/word/2010/wordprocessingCanvas" xmlns:cx="http://schemas.microsoft.com/office/drawing/2014/chartex" xmlns:cx1="http://schemas.microsoft.com/office/drawing/2015/9/8/chartex" xmlns:cx2="http://schemas.microsoft.com/office/drawing/2015/10/21/chartex" xmlns:cx3="http://schemas.microsoft.com/office/drawing/2016/5/9/chartex" xmlns:cx4="http://schemas.microsoft.com/office/drawing/2016/5/10/chartex" xmlns:cx5="http://schemas.microsoft.com/office/drawing/2016/5/11/chartex" xmlns:cx6="http://schemas.microsoft.com/office/drawing/2016/5/12/chartex" xmlns:cx7="http://schemas.microsoft.com/office/drawing/2016/5/13/chartex" xmlns:cx8="http://schemas.microsoft.com/office/drawing/2016/5/14/chartex" xmlns:mc="http://schemas.openxmlformats.org/markup-compatibility/2006" xmlns:aink="http://schemas.microsoft.com/office/drawing/2016/ink" xmlns:am3d="http://schemas.microsoft.com/office/drawing/2017/model3d" xmlns:o="urn:schemas-microsoft-com:office:office" xmlns:oel="http://schemas.microsoft.com/office/2019/extlst" xmlns:r="http://schemas.openxmlformats.org/officeDocument/2006/relationships" xmlns:m="http://schemas.openxmlformats.org/officeDocument/2006/math" xmlns:v="urn:schemas-microsoft-com:vml" xmlns:wp14="http://schemas.microsoft.com/office/word/2010/wordprocessingDrawing" xmlns:wp="http://schemas.openxmlformats.org/drawingml/2006/wordprocessingDrawing" xmlns:w10="urn:schemas-microsoft-com:office:word" xmlns:w="http://schemas.openxmlformats.org/wordprocessingml/2006/main" xmlns:w14="http://schemas.microsoft.com/office/word/2010/wordml" xmlns:w15="http://schemas.microsoft.com/office/word/2012/wordml" xmlns:w16cex="http://schemas.microsoft.com/office/word/2018/wordml/cex" xmlns:w16cid="http://schemas.microsoft.com/office/word/2016/wordml/cid" xmlns:w16="http://schemas.microsoft.com/office/word/2018/wordml" xmlns:w16du="http://schemas.microsoft.com/office/word/2023/wordml/word16du" xmlns:w16sdtdh="http://schemas.microsoft.com/office/word/2020/wordml/sdtdatahash" xmlns:w16se="http://schemas.microsoft.com/office/word/2015/wordml/symex" xmlns:wpg="http://schemas.microsoft.com/office/word/2010/wordprocessingGroup" xmlns:wpi="http://schemas.microsoft.com/office/word/2010/wordprocessingInk" xmlns:wne="http://schemas.microsoft.com/office/word/2006/wordml" xmlns:wps="http://schemas.microsoft.com/office/word/2010/wordprocessingShape" mc:Ignorable="w14 w15 w16se w16cid w16 w16cex w16sdtdh w16du wp14">
+<w:endnotes xmlns:wpc="http://schemas.microsoft.com/office/word/2010/wordprocessingCanvas" xmlns:cx="http://schemas.microsoft.com/office/drawing/2014/chartex" xmlns:cx1="http://schemas.microsoft.com/office/drawing/2015/9/8/chartex" xmlns:cx2="http://schemas.microsoft.com/office/drawing/2015/10/21/chartex" xmlns:cx3="http://schemas.microsoft.com/office/drawing/2016/5/9/chartex" xmlns:cx4="http://schemas.microsoft.com/office/drawing/2016/5/10/chartex" xmlns:cx5="http://schemas.microsoft.com/office/drawing/2016/5/11/chartex" xmlns:cx6="http://schemas.microsoft.com/office/drawing/2016/5/12/chartex" xmlns:cx7="http://schemas.microsoft.com/office/drawing/2016/5/13/chartex" xmlns:cx8="http://schemas.microsoft.com/office/drawing/2016/5/14/chartex" xmlns:mc="http://schemas.openxmlformats.org/markup-compatibility/2006" xmlns:aink="http://schemas.microsoft.com/office/drawing/2016/ink" xmlns:am3d="http://schemas.microsoft.com/office/drawing/2017/model3d" xmlns:o="urn:schemas-microsoft-com:office:office" xmlns:oel="http://schemas.microsoft.com/office/2019/extlst" xmlns:r="http://schemas.openxmlformats.org/officeDocument/2006/relationships" xmlns:m="http://schemas.openxmlformats.org/officeDocument/2006/math" xmlns:v="urn:schemas-microsoft-com:vml" xmlns:wp14="http://schemas.microsoft.com/office/word/2010/wordprocessingDrawing" xmlns:wp="http://schemas.openxmlformats.org/drawingml/2006/wordprocessingDrawing" xmlns:w10="urn:schemas-microsoft-com:office:word" xmlns:w="http://schemas.openxmlformats.org/wordprocessingml/2006/main" xmlns:w14="http://schemas.microsoft.com/office/word/2010/wordml" xmlns:w15="http://schemas.microsoft.com/office/word/2012/wordml" xmlns:w16cex="http://schemas.microsoft.com/office/word/2018/wordml/cex" xmlns:w16cid="http://schemas.microsoft.com/office/word/2016/wordml/cid" xmlns:w16="http://schemas.microsoft.com/office/word/2018/wordml" xmlns:w16du="http://schemas.microsoft.com/office/word/2023/wordml/word16du" xmlns:w16sdtdh="http://schemas.microsoft.com/office/word/2020/wordml/sdtdatahash" xmlns:w16sdtfl="http://schemas.microsoft.com/office/word/2024/wordml/sdtformatlock" xmlns:w16se="http://schemas.microsoft.com/office/word/2015/wordml/symex" xmlns:wpg="http://schemas.microsoft.com/office/word/2010/wordprocessingGroup" xmlns:wpi="http://schemas.microsoft.com/office/word/2010/wordprocessingInk" xmlns:wne="http://schemas.microsoft.com/office/word/2006/wordml" xmlns:wps="http://schemas.microsoft.com/office/word/2010/wordprocessingShape" mc:Ignorable="w14 w15 w16se w16cid w16 w16cex w16sdtdh w16sdtfl w16du wp14">
   <w:endnote w:type="separator" w:id="-1">
     <w:p>
       <w:r>
@@ -1153,7 +1006,7 @@
 </file>
 
 <file path=word/footnotes.xml><?xml version="1.0" encoding="utf-8"?>
-<w:footnotes xmlns:wpc="http://schemas.microsoft.com/office/word/2010/wordprocessingCanvas" xmlns:cx="http://schemas.microsoft.com/office/drawing/2014/chartex" xmlns:cx1="http://schemas.microsoft.com/office/drawing/2015/9/8/chartex" xmlns:cx2="http://schemas.microsoft.com/office/drawing/2015/10/21/chartex" xmlns:cx3="http://schemas.microsoft.com/office/drawing/2016/5/9/chartex" xmlns:cx4="http://schemas.microsoft.com/office/drawing/2016/5/10/chartex" xmlns:cx5="http://schemas.microsoft.com/office/drawing/2016/5/11/chartex" xmlns:cx6="http://schemas.microsoft.com/office/drawing/2016/5/12/chartex" xmlns:cx7="http://schemas.microsoft.com/office/drawing/2016/5/13/chartex" xmlns:cx8="http://schemas.microsoft.com/office/drawing/2016/5/14/chartex" xmlns:mc="http://schemas.openxmlformats.org/markup-compatibility/2006" xmlns:aink="http://schemas.microsoft.com/office/drawing/2016/ink" xmlns:am3d="http://schemas.microsoft.com/office/drawing/2017/model3d" xmlns:o="urn:schemas-microsoft-com:office:office" xmlns:oel="http://schemas.microsoft.com/office/2019/extlst" xmlns:r="http://schemas.openxmlformats.org/officeDocument/2006/relationships" xmlns:m="http://schemas.openxmlformats.org/officeDocument/2006/math" xmlns:v="urn:schemas-microsoft-com:vml" xmlns:wp14="http://schemas.microsoft.com/office/word/2010/wordprocessingDrawing" xmlns:wp="http://schemas.openxmlformats.org/drawingml/2006/wordprocessingDrawing" xmlns:w10="urn:schemas-microsoft-com:office:word" xmlns:w="http://schemas.openxmlformats.org/wordprocessingml/2006/main" xmlns:w14="http://schemas.microsoft.com/office/word/2010/wordml" xmlns:w15="http://schemas.microsoft.com/office/word/2012/wordml" xmlns:w16cex="http://schemas.microsoft.com/office/word/2018/wordml/cex" xmlns:w16cid="http://schemas.microsoft.com/office/word/2016/wordml/cid" xmlns:w16="http://schemas.microsoft.com/office/word/2018/wordml" xmlns:w16du="http://schemas.microsoft.com/office/word/2023/wordml/word16du" xmlns:w16sdtdh="http://schemas.microsoft.com/office/word/2020/wordml/sdtdatahash" xmlns:w16se="http://schemas.microsoft.com/office/word/2015/wordml/symex" xmlns:wpg="http://schemas.microsoft.com/office/word/2010/wordprocessingGroup" xmlns:wpi="http://schemas.microsoft.com/office/word/2010/wordprocessingInk" xmlns:wne="http://schemas.microsoft.com/office/word/2006/wordml" xmlns:wps="http://schemas.microsoft.com/office/word/2010/wordprocessingShape" mc:Ignorable="w14 w15 w16se w16cid w16 w16cex w16sdtdh w16du wp14">
+<w:footnotes xmlns:wpc="http://schemas.microsoft.com/office/word/2010/wordprocessingCanvas" xmlns:cx="http://schemas.microsoft.com/office/drawing/2014/chartex" xmlns:cx1="http://schemas.microsoft.com/office/drawing/2015/9/8/chartex" xmlns:cx2="http://schemas.microsoft.com/office/drawing/2015/10/21/chartex" xmlns:cx3="http://schemas.microsoft.com/office/drawing/2016/5/9/chartex" xmlns:cx4="http://schemas.microsoft.com/office/drawing/2016/5/10/chartex" xmlns:cx5="http://schemas.microsoft.com/office/drawing/2016/5/11/chartex" xmlns:cx6="http://schemas.microsoft.com/office/drawing/2016/5/12/chartex" xmlns:cx7="http://schemas.microsoft.com/office/drawing/2016/5/13/chartex" xmlns:cx8="http://schemas.microsoft.com/office/drawing/2016/5/14/chartex" xmlns:mc="http://schemas.openxmlformats.org/markup-compatibility/2006" xmlns:aink="http://schemas.microsoft.com/office/drawing/2016/ink" xmlns:am3d="http://schemas.microsoft.com/office/drawing/2017/model3d" xmlns:o="urn:schemas-microsoft-com:office:office" xmlns:oel="http://schemas.microsoft.com/office/2019/extlst" xmlns:r="http://schemas.openxmlformats.org/officeDocument/2006/relationships" xmlns:m="http://schemas.openxmlformats.org/officeDocument/2006/math" xmlns:v="urn:schemas-microsoft-com:vml" xmlns:wp14="http://schemas.microsoft.com/office/word/2010/wordprocessingDrawing" xmlns:wp="http://schemas.openxmlformats.org/drawingml/2006/wordprocessingDrawing" xmlns:w10="urn:schemas-microsoft-com:office:word" xmlns:w="http://schemas.openxmlformats.org/wordprocessingml/2006/main" xmlns:w14="http://schemas.microsoft.com/office/word/2010/wordml" xmlns:w15="http://schemas.microsoft.com/office/word/2012/wordml" xmlns:w16cex="http://schemas.microsoft.com/office/word/2018/wordml/cex" xmlns:w16cid="http://schemas.microsoft.com/office/word/2016/wordml/cid" xmlns:w16="http://schemas.microsoft.com/office/word/2018/wordml" xmlns:w16du="http://schemas.microsoft.com/office/word/2023/wordml/word16du" xmlns:w16sdtdh="http://schemas.microsoft.com/office/word/2020/wordml/sdtdatahash" xmlns:w16sdtfl="http://schemas.microsoft.com/office/word/2024/wordml/sdtformatlock" xmlns:w16se="http://schemas.microsoft.com/office/word/2015/wordml/symex" xmlns:wpg="http://schemas.microsoft.com/office/word/2010/wordprocessingGroup" xmlns:wpi="http://schemas.microsoft.com/office/word/2010/wordprocessingInk" xmlns:wne="http://schemas.microsoft.com/office/word/2006/wordml" xmlns:wps="http://schemas.microsoft.com/office/word/2010/wordprocessingShape" mc:Ignorable="w14 w15 w16se w16cid w16 w16cex w16sdtdh w16sdtfl w16du wp14">
   <w:footnote w:type="separator" w:id="-1">
     <w:p>
       <w:r>
@@ -1172,7 +1025,7 @@
 </file>
 
 <file path=word/numbering.xml><?xml version="1.0" encoding="utf-8"?>
-<w:numbering xmlns:wpc="http://schemas.microsoft.com/office/word/2010/wordprocessingCanvas" xmlns:cx="http://schemas.microsoft.com/office/drawing/2014/chartex" xmlns:cx1="http://schemas.microsoft.com/office/drawing/2015/9/8/chartex" xmlns:cx2="http://schemas.microsoft.com/office/drawing/2015/10/21/chartex" xmlns:cx3="http://schemas.microsoft.com/office/drawing/2016/5/9/chartex" xmlns:cx4="http://schemas.microsoft.com/office/drawing/2016/5/10/chartex" xmlns:cx5="http://schemas.microsoft.com/office/drawing/2016/5/11/chartex" xmlns:cx6="http://schemas.microsoft.com/office/drawing/2016/5/12/chartex" xmlns:cx7="http://schemas.microsoft.com/office/drawing/2016/5/13/chartex" xmlns:cx8="http://schemas.microsoft.com/office/drawing/2016/5/14/chartex" xmlns:mc="http://schemas.openxmlformats.org/markup-compatibility/2006" xmlns:aink="http://schemas.microsoft.com/office/drawing/2016/ink" xmlns:am3d="http://schemas.microsoft.com/office/drawing/2017/model3d" xmlns:o="urn:schemas-microsoft-com:office:office" xmlns:oel="http://schemas.microsoft.com/office/2019/extlst" xmlns:r="http://schemas.openxmlformats.org/officeDocument/2006/relationships" xmlns:m="http://schemas.openxmlformats.org/officeDocument/2006/math" xmlns:v="urn:schemas-microsoft-com:vml" xmlns:wp14="http://schemas.microsoft.com/office/word/2010/wordprocessingDrawing" xmlns:wp="http://schemas.openxmlformats.org/drawingml/2006/wordprocessingDrawing" xmlns:w10="urn:schemas-microsoft-com:office:word" xmlns:w="http://schemas.openxmlformats.org/wordprocessingml/2006/main" xmlns:w14="http://schemas.microsoft.com/office/word/2010/wordml" xmlns:w15="http://schemas.microsoft.com/office/word/2012/wordml" xmlns:w16cex="http://schemas.microsoft.com/office/word/2018/wordml/cex" xmlns:w16cid="http://schemas.microsoft.com/office/word/2016/wordml/cid" xmlns:w16="http://schemas.microsoft.com/office/word/2018/wordml" xmlns:w16du="http://schemas.microsoft.com/office/word/2023/wordml/word16du" xmlns:w16sdtdh="http://schemas.microsoft.com/office/word/2020/wordml/sdtdatahash" xmlns:w16se="http://schemas.microsoft.com/office/word/2015/wordml/symex" xmlns:wpg="http://schemas.microsoft.com/office/word/2010/wordprocessingGroup" xmlns:wpi="http://schemas.microsoft.com/office/word/2010/wordprocessingInk" xmlns:wne="http://schemas.microsoft.com/office/word/2006/wordml" xmlns:wps="http://schemas.microsoft.com/office/word/2010/wordprocessingShape" mc:Ignorable="w14 w15 w16se w16cid w16 w16cex w16sdtdh w16du wp14">
+<w:numbering xmlns:wpc="http://schemas.microsoft.com/office/word/2010/wordprocessingCanvas" xmlns:cx="http://schemas.microsoft.com/office/drawing/2014/chartex" xmlns:cx1="http://schemas.microsoft.com/office/drawing/2015/9/8/chartex" xmlns:cx2="http://schemas.microsoft.com/office/drawing/2015/10/21/chartex" xmlns:cx3="http://schemas.microsoft.com/office/drawing/2016/5/9/chartex" xmlns:cx4="http://schemas.microsoft.com/office/drawing/2016/5/10/chartex" xmlns:cx5="http://schemas.microsoft.com/office/drawing/2016/5/11/chartex" xmlns:cx6="http://schemas.microsoft.com/office/drawing/2016/5/12/chartex" xmlns:cx7="http://schemas.microsoft.com/office/drawing/2016/5/13/chartex" xmlns:cx8="http://schemas.microsoft.com/office/drawing/2016/5/14/chartex" xmlns:mc="http://schemas.openxmlformats.org/markup-compatibility/2006" xmlns:aink="http://schemas.microsoft.com/office/drawing/2016/ink" xmlns:am3d="http://schemas.microsoft.com/office/drawing/2017/model3d" xmlns:o="urn:schemas-microsoft-com:office:office" xmlns:oel="http://schemas.microsoft.com/office/2019/extlst" xmlns:r="http://schemas.openxmlformats.org/officeDocument/2006/relationships" xmlns:m="http://schemas.openxmlformats.org/officeDocument/2006/math" xmlns:v="urn:schemas-microsoft-com:vml" xmlns:wp14="http://schemas.microsoft.com/office/word/2010/wordprocessingDrawing" xmlns:wp="http://schemas.openxmlformats.org/drawingml/2006/wordprocessingDrawing" xmlns:w10="urn:schemas-microsoft-com:office:word" xmlns:w="http://schemas.openxmlformats.org/wordprocessingml/2006/main" xmlns:w14="http://schemas.microsoft.com/office/word/2010/wordml" xmlns:w15="http://schemas.microsoft.com/office/word/2012/wordml" xmlns:w16cex="http://schemas.microsoft.com/office/word/2018/wordml/cex" xmlns:w16cid="http://schemas.microsoft.com/office/word/2016/wordml/cid" xmlns:w16="http://schemas.microsoft.com/office/word/2018/wordml" xmlns:w16du="http://schemas.microsoft.com/office/word/2023/wordml/word16du" xmlns:w16sdtdh="http://schemas.microsoft.com/office/word/2020/wordml/sdtdatahash" xmlns:w16sdtfl="http://schemas.microsoft.com/office/word/2024/wordml/sdtformatlock" xmlns:w16se="http://schemas.microsoft.com/office/word/2015/wordml/symex" xmlns:wpg="http://schemas.microsoft.com/office/word/2010/wordprocessingGroup" xmlns:wpi="http://schemas.microsoft.com/office/word/2010/wordprocessingInk" xmlns:wne="http://schemas.microsoft.com/office/word/2006/wordml" xmlns:wps="http://schemas.microsoft.com/office/word/2010/wordprocessingShape" mc:Ignorable="w14 w15 w16se w16cid w16 w16cex w16sdtdh w16sdtfl w16du wp14">
   <w:abstractNum w:abstractNumId="0" w15:restartNumberingAfterBreak="0">
     <w:nsid w:val="0A1A30A1"/>
     <w:multiLevelType w:val="multilevel"/>
@@ -2017,7 +1870,7 @@
 </file>
 
 <file path=word/styles.xml><?xml version="1.0" encoding="utf-8"?>
-<w:styles xmlns:mc="http://schemas.openxmlformats.org/markup-compatibility/2006" xmlns:r="http://schemas.openxmlformats.org/officeDocument/2006/relationships" xmlns:w="http://schemas.openxmlformats.org/wordprocessingml/2006/main" xmlns:w14="http://schemas.microsoft.com/office/word/2010/wordml" xmlns:w15="http://schemas.microsoft.com/office/word/2012/wordml" xmlns:w16cex="http://schemas.microsoft.com/office/word/2018/wordml/cex" xmlns:w16cid="http://schemas.microsoft.com/office/word/2016/wordml/cid" xmlns:w16="http://schemas.microsoft.com/office/word/2018/wordml" xmlns:w16du="http://schemas.microsoft.com/office/word/2023/wordml/word16du" xmlns:w16sdtdh="http://schemas.microsoft.com/office/word/2020/wordml/sdtdatahash" xmlns:w16se="http://schemas.microsoft.com/office/word/2015/wordml/symex" mc:Ignorable="w14 w15 w16se w16cid w16 w16cex w16sdtdh w16du">
+<w:styles xmlns:mc="http://schemas.openxmlformats.org/markup-compatibility/2006" xmlns:r="http://schemas.openxmlformats.org/officeDocument/2006/relationships" xmlns:w="http://schemas.openxmlformats.org/wordprocessingml/2006/main" xmlns:w14="http://schemas.microsoft.com/office/word/2010/wordml" xmlns:w15="http://schemas.microsoft.com/office/word/2012/wordml" xmlns:w16cex="http://schemas.microsoft.com/office/word/2018/wordml/cex" xmlns:w16cid="http://schemas.microsoft.com/office/word/2016/wordml/cid" xmlns:w16="http://schemas.microsoft.com/office/word/2018/wordml" xmlns:w16du="http://schemas.microsoft.com/office/word/2023/wordml/word16du" xmlns:w16sdtdh="http://schemas.microsoft.com/office/word/2020/wordml/sdtdatahash" xmlns:w16sdtfl="http://schemas.microsoft.com/office/word/2024/wordml/sdtformatlock" xmlns:w16se="http://schemas.microsoft.com/office/word/2015/wordml/symex" mc:Ignorable="w14 w15 w16se w16cid w16 w16cex w16sdtdh w16sdtfl w16du">
   <w:docDefaults>
     <w:rPrDefault>
       <w:rPr>
@@ -2625,6 +2478,7 @@
   <w:style w:type="character" w:default="1" w:styleId="Fuentedeprrafopredeter">
     <w:name w:val="Default Paragraph Font"/>
     <w:uiPriority w:val="1"/>
+    <w:semiHidden/>
     <w:unhideWhenUsed/>
   </w:style>
   <w:style w:type="table" w:default="1" w:styleId="Tablanormal">

</xml_diff>